<commit_message>
Added 5th part reports to our git
</commit_message>
<xml_diff>
--- a/Αναφορές/5ο Παραδοτέο ΤΛ/Project-code-v0.1.docx
+++ b/Αναφορές/5ο Παραδοτέο ΤΛ/Project-code-v0.1.docx
@@ -143,6 +143,7 @@
           <w:color w:val="4472C4" w:themeColor="accent1"/>
           <w:sz w:val="32"/>
           <w:szCs w:val="32"/>
+          <w:lang w:val="en-US"/>
         </w:rPr>
         <w:t xml:space="preserve"> </w:t>
       </w:r>
@@ -735,7 +736,34 @@
           <w:sz w:val="32"/>
           <w:szCs w:val="32"/>
         </w:rPr>
-        <w:t>Τσαρουχάς Βασίλειος</w:t>
+        <w:t>Βασίλης</w:t>
+      </w:r>
+      <w:r>
+        <w:rPr>
+          <w:rFonts w:cstheme="minorHAnsi"/>
+          <w:color w:val="4472C4" w:themeColor="accent1"/>
+          <w:sz w:val="32"/>
+          <w:szCs w:val="32"/>
+        </w:rPr>
+        <w:t xml:space="preserve"> </w:t>
+      </w:r>
+      <w:r>
+        <w:rPr>
+          <w:rFonts w:cstheme="minorHAnsi"/>
+          <w:color w:val="4472C4" w:themeColor="accent1"/>
+          <w:sz w:val="32"/>
+          <w:szCs w:val="32"/>
+        </w:rPr>
+        <w:t>Τσαρουχά</w:t>
+      </w:r>
+      <w:r>
+        <w:rPr>
+          <w:rFonts w:cstheme="minorHAnsi"/>
+          <w:color w:val="4472C4" w:themeColor="accent1"/>
+          <w:sz w:val="32"/>
+          <w:szCs w:val="32"/>
+        </w:rPr>
+        <w:t>ς</w:t>
       </w:r>
       <w:r>
         <w:rPr>
@@ -791,7 +819,34 @@
           <w:sz w:val="32"/>
           <w:szCs w:val="32"/>
         </w:rPr>
-        <w:t>Νίκος Καπετανίδης, Τσαρουχάς Βασίλειος, Νίκος Παπαλεξανδρής</w:t>
+        <w:t xml:space="preserve">Νίκος Καπετανίδης, </w:t>
+      </w:r>
+      <w:r>
+        <w:rPr>
+          <w:rFonts w:cstheme="minorHAnsi"/>
+          <w:color w:val="4472C4" w:themeColor="accent1"/>
+          <w:sz w:val="32"/>
+          <w:szCs w:val="32"/>
+        </w:rPr>
+        <w:t>Βασίλης</w:t>
+      </w:r>
+      <w:r>
+        <w:rPr>
+          <w:rFonts w:cstheme="minorHAnsi"/>
+          <w:color w:val="4472C4" w:themeColor="accent1"/>
+          <w:sz w:val="32"/>
+          <w:szCs w:val="32"/>
+        </w:rPr>
+        <w:t xml:space="preserve"> </w:t>
+      </w:r>
+      <w:r>
+        <w:rPr>
+          <w:rFonts w:cstheme="minorHAnsi"/>
+          <w:color w:val="4472C4" w:themeColor="accent1"/>
+          <w:sz w:val="32"/>
+          <w:szCs w:val="32"/>
+        </w:rPr>
+        <w:t>Τσαρουχάς, Νίκος Παπαλεξανδρής</w:t>
       </w:r>
     </w:p>
     <w:p/>
@@ -800,114 +855,184 @@
         <w:rPr>
           <w:b/>
           <w:bCs/>
-          <w:sz w:val="28"/>
-          <w:szCs w:val="28"/>
-        </w:rPr>
-      </w:pPr>
-      <w:r>
-        <w:rPr>
-          <w:b/>
-          <w:bCs/>
-          <w:sz w:val="28"/>
-          <w:szCs w:val="28"/>
+          <w:sz w:val="32"/>
+          <w:szCs w:val="32"/>
+        </w:rPr>
+      </w:pPr>
+      <w:r>
+        <w:rPr>
+          <w:b/>
+          <w:bCs/>
+          <w:sz w:val="32"/>
+          <w:szCs w:val="32"/>
         </w:rPr>
         <w:t>Περιγραφή:</w:t>
       </w:r>
     </w:p>
     <w:p/>
     <w:p>
-      <w:r>
-        <w:t>Το παρόν έγγραφο (</w:t>
-      </w:r>
-      <w:r>
-        <w:t>Project-code-v0.1</w:t>
-      </w:r>
-      <w:r>
-        <w:t xml:space="preserve">) περιέχει την αναφορά στο </w:t>
-      </w:r>
-      <w:r>
-        <w:rPr>
+      <w:pPr>
+        <w:rPr>
+          <w:sz w:val="28"/>
+          <w:szCs w:val="28"/>
+        </w:rPr>
+      </w:pPr>
+      <w:r>
+        <w:rPr>
+          <w:sz w:val="28"/>
+          <w:szCs w:val="28"/>
+        </w:rPr>
+        <w:t xml:space="preserve">Το παρόν έγγραφο (Project-code-v0.1) περιέχει την αναφορά στο </w:t>
+      </w:r>
+      <w:r>
+        <w:rPr>
+          <w:sz w:val="28"/>
+          <w:szCs w:val="28"/>
           <w:lang w:val="en-US"/>
         </w:rPr>
         <w:t>git</w:t>
       </w:r>
       <w:r>
-        <w:t xml:space="preserve"> </w:t>
-      </w:r>
-      <w:r>
-        <w:t xml:space="preserve">της ομάδας μας. Εκεί αναφέρεται όλο το ιστορικό των </w:t>
-      </w:r>
-      <w:r>
-        <w:rPr>
+        <w:rPr>
+          <w:sz w:val="28"/>
+          <w:szCs w:val="28"/>
+        </w:rPr>
+        <w:t xml:space="preserve"> της ομάδας μας. Εκεί αναφέρεται όλο το ιστορικό των </w:t>
+      </w:r>
+      <w:r>
+        <w:rPr>
+          <w:sz w:val="28"/>
+          <w:szCs w:val="28"/>
           <w:lang w:val="en-US"/>
         </w:rPr>
         <w:t>commits</w:t>
       </w:r>
       <w:r>
-        <w:t xml:space="preserve"> </w:t>
-      </w:r>
-      <w:r>
-        <w:t xml:space="preserve">που έχουμε υποβάλει ως μέλη. Αυτά τα </w:t>
-      </w:r>
-      <w:r>
-        <w:rPr>
+        <w:rPr>
+          <w:sz w:val="28"/>
+          <w:szCs w:val="28"/>
+        </w:rPr>
+        <w:t xml:space="preserve"> που έχουμε υποβάλει ως μέλη. Αυτά τα </w:t>
+      </w:r>
+      <w:r>
+        <w:rPr>
+          <w:sz w:val="28"/>
+          <w:szCs w:val="28"/>
           <w:lang w:val="en-US"/>
         </w:rPr>
         <w:t>commits</w:t>
       </w:r>
       <w:r>
+        <w:rPr>
+          <w:sz w:val="28"/>
+          <w:szCs w:val="28"/>
+        </w:rPr>
         <w:t xml:space="preserve"> συμπεριλαμβάνουν τόσο τα παραδοτέα όλων των μέχρι τώρα παραδόσεων, όσο και τον κώδικα του </w:t>
       </w:r>
       <w:r>
         <w:rPr>
+          <w:sz w:val="28"/>
+          <w:szCs w:val="28"/>
           <w:lang w:val="en-US"/>
         </w:rPr>
         <w:t>project</w:t>
       </w:r>
       <w:r>
+        <w:rPr>
+          <w:sz w:val="28"/>
+          <w:szCs w:val="28"/>
+        </w:rPr>
+        <w:t xml:space="preserve"> (φάκελος </w:t>
+      </w:r>
+      <w:r>
+        <w:rPr>
+          <w:sz w:val="28"/>
+          <w:szCs w:val="28"/>
+          <w:lang w:val="en-US"/>
+        </w:rPr>
+        <w:t>Kolokithaki</w:t>
+      </w:r>
+      <w:r>
+        <w:rPr>
+          <w:sz w:val="28"/>
+          <w:szCs w:val="28"/>
+        </w:rPr>
+        <w:t>)</w:t>
+      </w:r>
+      <w:r>
+        <w:rPr>
+          <w:sz w:val="28"/>
+          <w:szCs w:val="28"/>
+        </w:rPr>
         <w:t xml:space="preserve">, όλα συνοδευόμενα από τα αντίστοιχα </w:t>
       </w:r>
       <w:r>
         <w:rPr>
+          <w:sz w:val="28"/>
+          <w:szCs w:val="28"/>
           <w:lang w:val="en-US"/>
         </w:rPr>
         <w:t>comments</w:t>
       </w:r>
       <w:r>
+        <w:rPr>
+          <w:sz w:val="28"/>
+          <w:szCs w:val="28"/>
+        </w:rPr>
         <w:t>.</w:t>
       </w:r>
     </w:p>
-    <w:p/>
-    <w:p>
-      <w:r>
+    <w:p>
+      <w:pPr>
+        <w:rPr>
+          <w:sz w:val="28"/>
+          <w:szCs w:val="28"/>
+        </w:rPr>
+      </w:pPr>
+    </w:p>
+    <w:p>
+      <w:pPr>
+        <w:rPr>
+          <w:sz w:val="28"/>
+          <w:szCs w:val="28"/>
+        </w:rPr>
+      </w:pPr>
+      <w:r>
+        <w:rPr>
+          <w:sz w:val="28"/>
+          <w:szCs w:val="28"/>
+        </w:rPr>
         <w:t xml:space="preserve">Το </w:t>
       </w:r>
       <w:r>
         <w:rPr>
+          <w:sz w:val="28"/>
+          <w:szCs w:val="28"/>
           <w:lang w:val="en-US"/>
         </w:rPr>
         <w:t>git</w:t>
       </w:r>
       <w:r>
-        <w:t xml:space="preserve"> </w:t>
-      </w:r>
-      <w:r>
-        <w:t>του έργου μας είναι το ακόλουθο:</w:t>
-      </w:r>
-    </w:p>
-    <w:p>
-      <w:pPr>
-        <w:rPr>
-          <w:color w:val="4472C4" w:themeColor="accent1"/>
-          <w:sz w:val="28"/>
-          <w:szCs w:val="28"/>
-        </w:rPr>
-      </w:pPr>
-      <w:r>
-        <w:rPr>
-          <w:color w:val="4472C4" w:themeColor="accent1"/>
-          <w:sz w:val="28"/>
-          <w:szCs w:val="28"/>
+        <w:rPr>
+          <w:sz w:val="28"/>
+          <w:szCs w:val="28"/>
+        </w:rPr>
+        <w:t xml:space="preserve"> του έργου μας είναι το ακόλουθο:</w:t>
+      </w:r>
+    </w:p>
+    <w:p>
+      <w:pPr>
+        <w:rPr>
+          <w:color w:val="4472C4" w:themeColor="accent1"/>
+          <w:sz w:val="32"/>
+          <w:szCs w:val="32"/>
+        </w:rPr>
+      </w:pPr>
+      <w:r>
+        <w:rPr>
+          <w:color w:val="4472C4" w:themeColor="accent1"/>
+          <w:sz w:val="32"/>
+          <w:szCs w:val="32"/>
         </w:rPr>
         <w:t>https://github.com/NKapetanidis/TexnologiaLogismikou.git</w:t>
       </w:r>

</xml_diff>